<commit_message>
Added the edit user for HR
</commit_message>
<xml_diff>
--- a/Documents/[Synthesis] User Requirements Specifications.docx
+++ b/Documents/[Synthesis] User Requirements Specifications.docx
@@ -800,6 +800,7 @@
                                   </w:rPr>
                                   <w:t>| </w:t>
                                 </w:r>
+                                <w:proofErr w:type="spellStart"/>
                                 <w:sdt>
                                   <w:sdtPr>
                                     <w:rPr>
@@ -820,7 +821,16 @@
                                         <w:sz w:val="18"/>
                                         <w:szCs w:val="18"/>
                                       </w:rPr>
-                                      <w:t>Rachelsmolen 1, 5612 MA Eindhoven</w:t>
+                                      <w:t>Rachelsmolen</w:t>
+                                    </w:r>
+                                    <w:proofErr w:type="spellEnd"/>
+                                    <w:r>
+                                      <w:rPr>
+                                        <w:color w:val="7F7F7F" w:themeColor="text1" w:themeTint="80"/>
+                                        <w:sz w:val="18"/>
+                                        <w:szCs w:val="18"/>
+                                      </w:rPr>
+                                      <w:t xml:space="preserve"> 1, 5612 MA Eindhoven</w:t>
                                     </w:r>
                                   </w:sdtContent>
                                 </w:sdt>
@@ -1156,7 +1166,7 @@
               <w:rFonts w:asciiTheme="minorHAnsi" w:eastAsiaTheme="minorEastAsia" w:hAnsiTheme="minorHAnsi"/>
               <w:noProof/>
               <w:sz w:val="22"/>
-              <w:lang w:val="nl-NL" w:eastAsia="nl-NL"/>
+              <w:lang w:val="en-150" w:eastAsia="en-150"/>
             </w:rPr>
           </w:pPr>
           <w:r>
@@ -1168,7 +1178,7 @@
           <w:r>
             <w:fldChar w:fldCharType="separate"/>
           </w:r>
-          <w:hyperlink w:anchor="_Toc114145704" w:history="1">
+          <w:hyperlink w:anchor="_Toc120899613" w:history="1">
             <w:r>
               <w:rPr>
                 <w:rStyle w:val="Hyperlink"/>
@@ -1195,7 +1205,7 @@
                 <w:noProof/>
                 <w:webHidden/>
               </w:rPr>
-              <w:instrText xml:space="preserve"> PAGEREF _Toc114145704 \h </w:instrText>
+              <w:instrText xml:space="preserve"> PAGEREF _Toc120899613 \h </w:instrText>
             </w:r>
             <w:r>
               <w:rPr>
@@ -1236,10 +1246,10 @@
               <w:rFonts w:asciiTheme="minorHAnsi" w:eastAsiaTheme="minorEastAsia" w:hAnsiTheme="minorHAnsi"/>
               <w:noProof/>
               <w:sz w:val="22"/>
-              <w:lang w:val="nl-NL" w:eastAsia="nl-NL"/>
+              <w:lang w:val="en-150" w:eastAsia="en-150"/>
             </w:rPr>
           </w:pPr>
-          <w:hyperlink w:anchor="_Toc114145705" w:history="1">
+          <w:hyperlink w:anchor="_Toc120899614" w:history="1">
             <w:r>
               <w:rPr>
                 <w:rStyle w:val="Hyperlink"/>
@@ -1266,7 +1276,7 @@
                 <w:noProof/>
                 <w:webHidden/>
               </w:rPr>
-              <w:instrText xml:space="preserve"> PAGEREF _Toc114145705 \h </w:instrText>
+              <w:instrText xml:space="preserve"> PAGEREF _Toc120899614 \h </w:instrText>
             </w:r>
             <w:r>
               <w:rPr>
@@ -1307,10 +1317,10 @@
               <w:rFonts w:asciiTheme="minorHAnsi" w:eastAsiaTheme="minorEastAsia" w:hAnsiTheme="minorHAnsi"/>
               <w:noProof/>
               <w:sz w:val="22"/>
-              <w:lang w:val="nl-NL" w:eastAsia="nl-NL"/>
+              <w:lang w:val="en-150" w:eastAsia="en-150"/>
             </w:rPr>
           </w:pPr>
-          <w:hyperlink w:anchor="_Toc114145706" w:history="1">
+          <w:hyperlink w:anchor="_Toc120899615" w:history="1">
             <w:r>
               <w:rPr>
                 <w:rStyle w:val="Hyperlink"/>
@@ -1337,7 +1347,7 @@
                 <w:noProof/>
                 <w:webHidden/>
               </w:rPr>
-              <w:instrText xml:space="preserve"> PAGEREF _Toc114145706 \h </w:instrText>
+              <w:instrText xml:space="preserve"> PAGEREF _Toc120899615 \h </w:instrText>
             </w:r>
             <w:r>
               <w:rPr>
@@ -1378,10 +1388,10 @@
               <w:rFonts w:asciiTheme="minorHAnsi" w:eastAsiaTheme="minorEastAsia" w:hAnsiTheme="minorHAnsi"/>
               <w:noProof/>
               <w:sz w:val="22"/>
-              <w:lang w:val="nl-NL" w:eastAsia="nl-NL"/>
+              <w:lang w:val="en-150" w:eastAsia="en-150"/>
             </w:rPr>
           </w:pPr>
-          <w:hyperlink w:anchor="_Toc114145707" w:history="1">
+          <w:hyperlink w:anchor="_Toc120899616" w:history="1">
             <w:r>
               <w:rPr>
                 <w:rStyle w:val="Hyperlink"/>
@@ -1408,7 +1418,7 @@
                 <w:noProof/>
                 <w:webHidden/>
               </w:rPr>
-              <w:instrText xml:space="preserve"> PAGEREF _Toc114145707 \h </w:instrText>
+              <w:instrText xml:space="preserve"> PAGEREF _Toc120899616 \h </w:instrText>
             </w:r>
             <w:r>
               <w:rPr>
@@ -1449,10 +1459,10 @@
               <w:rFonts w:asciiTheme="minorHAnsi" w:eastAsiaTheme="minorEastAsia" w:hAnsiTheme="minorHAnsi"/>
               <w:noProof/>
               <w:sz w:val="22"/>
-              <w:lang w:val="nl-NL" w:eastAsia="nl-NL"/>
+              <w:lang w:val="en-150" w:eastAsia="en-150"/>
             </w:rPr>
           </w:pPr>
-          <w:hyperlink w:anchor="_Toc114145708" w:history="1">
+          <w:hyperlink w:anchor="_Toc120899617" w:history="1">
             <w:r>
               <w:rPr>
                 <w:rStyle w:val="Hyperlink"/>
@@ -1479,7 +1489,7 @@
                 <w:noProof/>
                 <w:webHidden/>
               </w:rPr>
-              <w:instrText xml:space="preserve"> PAGEREF _Toc114145708 \h </w:instrText>
+              <w:instrText xml:space="preserve"> PAGEREF _Toc120899617 \h </w:instrText>
             </w:r>
             <w:r>
               <w:rPr>
@@ -1520,10 +1530,10 @@
               <w:rFonts w:asciiTheme="minorHAnsi" w:eastAsiaTheme="minorEastAsia" w:hAnsiTheme="minorHAnsi"/>
               <w:noProof/>
               <w:sz w:val="22"/>
-              <w:lang w:val="nl-NL" w:eastAsia="nl-NL"/>
+              <w:lang w:val="en-150" w:eastAsia="en-150"/>
             </w:rPr>
           </w:pPr>
-          <w:hyperlink w:anchor="_Toc114145709" w:history="1">
+          <w:hyperlink w:anchor="_Toc120899618" w:history="1">
             <w:r>
               <w:rPr>
                 <w:rStyle w:val="Hyperlink"/>
@@ -1550,7 +1560,7 @@
                 <w:noProof/>
                 <w:webHidden/>
               </w:rPr>
-              <w:instrText xml:space="preserve"> PAGEREF _Toc114145709 \h </w:instrText>
+              <w:instrText xml:space="preserve"> PAGEREF _Toc120899618 \h </w:instrText>
             </w:r>
             <w:r>
               <w:rPr>
@@ -1591,10 +1601,10 @@
               <w:rFonts w:asciiTheme="minorHAnsi" w:eastAsiaTheme="minorEastAsia" w:hAnsiTheme="minorHAnsi"/>
               <w:noProof/>
               <w:sz w:val="22"/>
-              <w:lang w:val="nl-NL" w:eastAsia="nl-NL"/>
+              <w:lang w:val="en-150" w:eastAsia="en-150"/>
             </w:rPr>
           </w:pPr>
-          <w:hyperlink w:anchor="_Toc114145710" w:history="1">
+          <w:hyperlink w:anchor="_Toc120899619" w:history="1">
             <w:r>
               <w:rPr>
                 <w:rStyle w:val="Hyperlink"/>
@@ -1621,7 +1631,7 @@
                 <w:noProof/>
                 <w:webHidden/>
               </w:rPr>
-              <w:instrText xml:space="preserve"> PAGEREF _Toc114145710 \h </w:instrText>
+              <w:instrText xml:space="preserve"> PAGEREF _Toc120899619 \h </w:instrText>
             </w:r>
             <w:r>
               <w:rPr>
@@ -1662,10 +1672,10 @@
               <w:rFonts w:asciiTheme="minorHAnsi" w:eastAsiaTheme="minorEastAsia" w:hAnsiTheme="minorHAnsi"/>
               <w:noProof/>
               <w:sz w:val="22"/>
-              <w:lang w:val="nl-NL" w:eastAsia="nl-NL"/>
+              <w:lang w:val="en-150" w:eastAsia="en-150"/>
             </w:rPr>
           </w:pPr>
-          <w:hyperlink w:anchor="_Toc114145711" w:history="1">
+          <w:hyperlink w:anchor="_Toc120899620" w:history="1">
             <w:r>
               <w:rPr>
                 <w:rStyle w:val="Hyperlink"/>
@@ -1692,7 +1702,7 @@
                 <w:noProof/>
                 <w:webHidden/>
               </w:rPr>
-              <w:instrText xml:space="preserve"> PAGEREF _Toc114145711 \h </w:instrText>
+              <w:instrText xml:space="preserve"> PAGEREF _Toc120899620 \h </w:instrText>
             </w:r>
             <w:r>
               <w:rPr>
@@ -1733,16 +1743,16 @@
               <w:rFonts w:asciiTheme="minorHAnsi" w:eastAsiaTheme="minorEastAsia" w:hAnsiTheme="minorHAnsi"/>
               <w:noProof/>
               <w:sz w:val="22"/>
-              <w:lang w:val="nl-NL" w:eastAsia="nl-NL"/>
+              <w:lang w:val="en-150" w:eastAsia="en-150"/>
             </w:rPr>
           </w:pPr>
-          <w:hyperlink w:anchor="_Toc114145712" w:history="1">
+          <w:hyperlink w:anchor="_Toc120899621" w:history="1">
             <w:r>
               <w:rPr>
                 <w:rStyle w:val="Hyperlink"/>
                 <w:noProof/>
               </w:rPr>
-              <w:t>UC-02a – Creating schedule</w:t>
+              <w:t>UC-02a – Place Order</w:t>
             </w:r>
             <w:r>
               <w:rPr>
@@ -1763,7 +1773,7 @@
                 <w:noProof/>
                 <w:webHidden/>
               </w:rPr>
-              <w:instrText xml:space="preserve"> PAGEREF _Toc114145712 \h </w:instrText>
+              <w:instrText xml:space="preserve"> PAGEREF _Toc120899621 \h </w:instrText>
             </w:r>
             <w:r>
               <w:rPr>
@@ -1804,16 +1814,16 @@
               <w:rFonts w:asciiTheme="minorHAnsi" w:eastAsiaTheme="minorEastAsia" w:hAnsiTheme="minorHAnsi"/>
               <w:noProof/>
               <w:sz w:val="22"/>
-              <w:lang w:val="nl-NL" w:eastAsia="nl-NL"/>
+              <w:lang w:val="en-150" w:eastAsia="en-150"/>
             </w:rPr>
           </w:pPr>
-          <w:hyperlink w:anchor="_Toc114145713" w:history="1">
+          <w:hyperlink w:anchor="_Toc120899622" w:history="1">
             <w:r>
               <w:rPr>
                 <w:rStyle w:val="Hyperlink"/>
                 <w:noProof/>
               </w:rPr>
-              <w:t>UC-02b – Edit schedule</w:t>
+              <w:t>UC-02b – Edit Order</w:t>
             </w:r>
             <w:r>
               <w:rPr>
@@ -1834,7 +1844,7 @@
                 <w:noProof/>
                 <w:webHidden/>
               </w:rPr>
-              <w:instrText xml:space="preserve"> PAGEREF _Toc114145713 \h </w:instrText>
+              <w:instrText xml:space="preserve"> PAGEREF _Toc120899622 \h </w:instrText>
             </w:r>
             <w:r>
               <w:rPr>
@@ -1875,16 +1885,16 @@
               <w:rFonts w:asciiTheme="minorHAnsi" w:eastAsiaTheme="minorEastAsia" w:hAnsiTheme="minorHAnsi"/>
               <w:noProof/>
               <w:sz w:val="22"/>
-              <w:lang w:val="nl-NL" w:eastAsia="nl-NL"/>
+              <w:lang w:val="en-150" w:eastAsia="en-150"/>
             </w:rPr>
           </w:pPr>
-          <w:hyperlink w:anchor="_Toc114145714" w:history="1">
+          <w:hyperlink w:anchor="_Toc120899623" w:history="1">
             <w:r>
               <w:rPr>
                 <w:rStyle w:val="Hyperlink"/>
                 <w:noProof/>
               </w:rPr>
-              <w:t>UC-02c – Remove/ Delete schedule</w:t>
+              <w:t>UC-03a – Adding a new product</w:t>
             </w:r>
             <w:r>
               <w:rPr>
@@ -1905,7 +1915,7 @@
                 <w:noProof/>
                 <w:webHidden/>
               </w:rPr>
-              <w:instrText xml:space="preserve"> PAGEREF _Toc114145714 \h </w:instrText>
+              <w:instrText xml:space="preserve"> PAGEREF _Toc120899623 \h </w:instrText>
             </w:r>
             <w:r>
               <w:rPr>
@@ -1946,16 +1956,16 @@
               <w:rFonts w:asciiTheme="minorHAnsi" w:eastAsiaTheme="minorEastAsia" w:hAnsiTheme="minorHAnsi"/>
               <w:noProof/>
               <w:sz w:val="22"/>
-              <w:lang w:val="nl-NL" w:eastAsia="nl-NL"/>
+              <w:lang w:val="en-150" w:eastAsia="en-150"/>
             </w:rPr>
           </w:pPr>
-          <w:hyperlink w:anchor="_Toc114145715" w:history="1">
+          <w:hyperlink w:anchor="_Toc120899624" w:history="1">
             <w:r>
               <w:rPr>
                 <w:rStyle w:val="Hyperlink"/>
                 <w:noProof/>
               </w:rPr>
-              <w:t>UC-03a – Adding a new animal</w:t>
+              <w:t>UC-03b – Edit product data</w:t>
             </w:r>
             <w:r>
               <w:rPr>
@@ -1976,7 +1986,7 @@
                 <w:noProof/>
                 <w:webHidden/>
               </w:rPr>
-              <w:instrText xml:space="preserve"> PAGEREF _Toc114145715 \h </w:instrText>
+              <w:instrText xml:space="preserve"> PAGEREF _Toc120899624 \h </w:instrText>
             </w:r>
             <w:r>
               <w:rPr>
@@ -2017,16 +2027,16 @@
               <w:rFonts w:asciiTheme="minorHAnsi" w:eastAsiaTheme="minorEastAsia" w:hAnsiTheme="minorHAnsi"/>
               <w:noProof/>
               <w:sz w:val="22"/>
-              <w:lang w:val="nl-NL" w:eastAsia="nl-NL"/>
+              <w:lang w:val="en-150" w:eastAsia="en-150"/>
             </w:rPr>
           </w:pPr>
-          <w:hyperlink w:anchor="_Toc114145716" w:history="1">
+          <w:hyperlink w:anchor="_Toc120899625" w:history="1">
             <w:r>
               <w:rPr>
                 <w:rStyle w:val="Hyperlink"/>
                 <w:noProof/>
               </w:rPr>
-              <w:t>UC-03b – Edit animal data</w:t>
+              <w:t>UC-03c – Remove product Information</w:t>
             </w:r>
             <w:r>
               <w:rPr>
@@ -2047,7 +2057,7 @@
                 <w:noProof/>
                 <w:webHidden/>
               </w:rPr>
-              <w:instrText xml:space="preserve"> PAGEREF _Toc114145716 \h </w:instrText>
+              <w:instrText xml:space="preserve"> PAGEREF _Toc120899625 \h </w:instrText>
             </w:r>
             <w:r>
               <w:rPr>
@@ -2088,16 +2098,16 @@
               <w:rFonts w:asciiTheme="minorHAnsi" w:eastAsiaTheme="minorEastAsia" w:hAnsiTheme="minorHAnsi"/>
               <w:noProof/>
               <w:sz w:val="22"/>
-              <w:lang w:val="nl-NL" w:eastAsia="nl-NL"/>
+              <w:lang w:val="en-150" w:eastAsia="en-150"/>
             </w:rPr>
           </w:pPr>
-          <w:hyperlink w:anchor="_Toc114145717" w:history="1">
+          <w:hyperlink w:anchor="_Toc120899626" w:history="1">
             <w:r>
               <w:rPr>
                 <w:rStyle w:val="Hyperlink"/>
                 <w:noProof/>
               </w:rPr>
-              <w:t>UC-03c – Remove animal Information</w:t>
+              <w:t>UC-04a – Add an employee</w:t>
             </w:r>
             <w:r>
               <w:rPr>
@@ -2118,7 +2128,7 @@
                 <w:noProof/>
                 <w:webHidden/>
               </w:rPr>
-              <w:instrText xml:space="preserve"> PAGEREF _Toc114145717 \h </w:instrText>
+              <w:instrText xml:space="preserve"> PAGEREF _Toc120899626 \h </w:instrText>
             </w:r>
             <w:r>
               <w:rPr>
@@ -2159,16 +2169,16 @@
               <w:rFonts w:asciiTheme="minorHAnsi" w:eastAsiaTheme="minorEastAsia" w:hAnsiTheme="minorHAnsi"/>
               <w:noProof/>
               <w:sz w:val="22"/>
-              <w:lang w:val="nl-NL" w:eastAsia="nl-NL"/>
+              <w:lang w:val="en-150" w:eastAsia="en-150"/>
             </w:rPr>
           </w:pPr>
-          <w:hyperlink w:anchor="_Toc114145718" w:history="1">
+          <w:hyperlink w:anchor="_Toc120899627" w:history="1">
             <w:r>
               <w:rPr>
                 <w:rStyle w:val="Hyperlink"/>
                 <w:noProof/>
               </w:rPr>
-              <w:t>UC-04a – Add an employee</w:t>
+              <w:t>UC-04b – Edit an Employee</w:t>
             </w:r>
             <w:r>
               <w:rPr>
@@ -2189,7 +2199,7 @@
                 <w:noProof/>
                 <w:webHidden/>
               </w:rPr>
-              <w:instrText xml:space="preserve"> PAGEREF _Toc114145718 \h </w:instrText>
+              <w:instrText xml:space="preserve"> PAGEREF _Toc120899627 \h </w:instrText>
             </w:r>
             <w:r>
               <w:rPr>
@@ -2230,16 +2240,16 @@
               <w:rFonts w:asciiTheme="minorHAnsi" w:eastAsiaTheme="minorEastAsia" w:hAnsiTheme="minorHAnsi"/>
               <w:noProof/>
               <w:sz w:val="22"/>
-              <w:lang w:val="nl-NL" w:eastAsia="nl-NL"/>
+              <w:lang w:val="en-150" w:eastAsia="en-150"/>
             </w:rPr>
           </w:pPr>
-          <w:hyperlink w:anchor="_Toc114145719" w:history="1">
+          <w:hyperlink w:anchor="_Toc120899628" w:history="1">
             <w:r>
               <w:rPr>
                 <w:rStyle w:val="Hyperlink"/>
                 <w:noProof/>
               </w:rPr>
-              <w:t>UC-04b – Edit an Employee</w:t>
+              <w:t>UC-04c – Remove an Employee</w:t>
             </w:r>
             <w:r>
               <w:rPr>
@@ -2260,7 +2270,7 @@
                 <w:noProof/>
                 <w:webHidden/>
               </w:rPr>
-              <w:instrText xml:space="preserve"> PAGEREF _Toc114145719 \h </w:instrText>
+              <w:instrText xml:space="preserve"> PAGEREF _Toc120899628 \h </w:instrText>
             </w:r>
             <w:r>
               <w:rPr>
@@ -2301,16 +2311,16 @@
               <w:rFonts w:asciiTheme="minorHAnsi" w:eastAsiaTheme="minorEastAsia" w:hAnsiTheme="minorHAnsi"/>
               <w:noProof/>
               <w:sz w:val="22"/>
-              <w:lang w:val="nl-NL" w:eastAsia="nl-NL"/>
+              <w:lang w:val="en-150" w:eastAsia="en-150"/>
             </w:rPr>
           </w:pPr>
-          <w:hyperlink w:anchor="_Toc114145720" w:history="1">
+          <w:hyperlink w:anchor="_Toc120899629" w:history="1">
             <w:r>
               <w:rPr>
                 <w:rStyle w:val="Hyperlink"/>
                 <w:noProof/>
               </w:rPr>
-              <w:t>UC-04c – Remove an Employee</w:t>
+              <w:t>UC-05a – Add item to Favourite list</w:t>
             </w:r>
             <w:r>
               <w:rPr>
@@ -2331,7 +2341,7 @@
                 <w:noProof/>
                 <w:webHidden/>
               </w:rPr>
-              <w:instrText xml:space="preserve"> PAGEREF _Toc114145720 \h </w:instrText>
+              <w:instrText xml:space="preserve"> PAGEREF _Toc120899629 \h </w:instrText>
             </w:r>
             <w:r>
               <w:rPr>
@@ -2351,7 +2361,7 @@
                 <w:noProof/>
                 <w:webHidden/>
               </w:rPr>
-              <w:t>13</w:t>
+              <w:t>12</w:t>
             </w:r>
             <w:r>
               <w:rPr>
@@ -2372,16 +2382,16 @@
               <w:rFonts w:asciiTheme="minorHAnsi" w:eastAsiaTheme="minorEastAsia" w:hAnsiTheme="minorHAnsi"/>
               <w:noProof/>
               <w:sz w:val="22"/>
-              <w:lang w:val="nl-NL" w:eastAsia="nl-NL"/>
+              <w:lang w:val="en-150" w:eastAsia="en-150"/>
             </w:rPr>
           </w:pPr>
-          <w:hyperlink w:anchor="_Toc114145721" w:history="1">
+          <w:hyperlink w:anchor="_Toc120899630" w:history="1">
             <w:r>
               <w:rPr>
                 <w:rStyle w:val="Hyperlink"/>
                 <w:noProof/>
               </w:rPr>
-              <w:t>UC-05 – Special case</w:t>
+              <w:t>UC-05b – Remove item from Favourite list</w:t>
             </w:r>
             <w:r>
               <w:rPr>
@@ -2402,7 +2412,7 @@
                 <w:noProof/>
                 <w:webHidden/>
               </w:rPr>
-              <w:instrText xml:space="preserve"> PAGEREF _Toc114145721 \h </w:instrText>
+              <w:instrText xml:space="preserve"> PAGEREF _Toc120899630 \h </w:instrText>
             </w:r>
             <w:r>
               <w:rPr>
@@ -2422,220 +2432,7 @@
                 <w:noProof/>
                 <w:webHidden/>
               </w:rPr>
-              <w:t>13</w:t>
-            </w:r>
-            <w:r>
-              <w:rPr>
-                <w:noProof/>
-                <w:webHidden/>
-              </w:rPr>
-              <w:fldChar w:fldCharType="end"/>
-            </w:r>
-          </w:hyperlink>
-        </w:p>
-        <w:p>
-          <w:pPr>
-            <w:pStyle w:val="TOC1"/>
-            <w:tabs>
-              <w:tab w:val="right" w:leader="dot" w:pos="9890"/>
-            </w:tabs>
-            <w:rPr>
-              <w:rFonts w:asciiTheme="minorHAnsi" w:eastAsiaTheme="minorEastAsia" w:hAnsiTheme="minorHAnsi"/>
-              <w:noProof/>
-              <w:sz w:val="22"/>
-              <w:lang w:val="nl-NL" w:eastAsia="nl-NL"/>
-            </w:rPr>
-          </w:pPr>
-          <w:hyperlink w:anchor="_Toc114145722" w:history="1">
-            <w:r>
-              <w:rPr>
-                <w:rStyle w:val="Hyperlink"/>
-                <w:noProof/>
-              </w:rPr>
-              <w:t>Wireframe Designs</w:t>
-            </w:r>
-            <w:r>
-              <w:rPr>
-                <w:noProof/>
-                <w:webHidden/>
-              </w:rPr>
-              <w:tab/>
-            </w:r>
-            <w:r>
-              <w:rPr>
-                <w:noProof/>
-                <w:webHidden/>
-              </w:rPr>
-              <w:fldChar w:fldCharType="begin"/>
-            </w:r>
-            <w:r>
-              <w:rPr>
-                <w:noProof/>
-                <w:webHidden/>
-              </w:rPr>
-              <w:instrText xml:space="preserve"> PAGEREF _Toc114145722 \h </w:instrText>
-            </w:r>
-            <w:r>
-              <w:rPr>
-                <w:noProof/>
-                <w:webHidden/>
-              </w:rPr>
-            </w:r>
-            <w:r>
-              <w:rPr>
-                <w:noProof/>
-                <w:webHidden/>
-              </w:rPr>
-              <w:fldChar w:fldCharType="separate"/>
-            </w:r>
-            <w:r>
-              <w:rPr>
-                <w:noProof/>
-                <w:webHidden/>
-              </w:rPr>
-              <w:t>14</w:t>
-            </w:r>
-            <w:r>
-              <w:rPr>
-                <w:noProof/>
-                <w:webHidden/>
-              </w:rPr>
-              <w:fldChar w:fldCharType="end"/>
-            </w:r>
-          </w:hyperlink>
-        </w:p>
-        <w:p>
-          <w:pPr>
-            <w:pStyle w:val="TOC2"/>
-            <w:tabs>
-              <w:tab w:val="right" w:leader="dot" w:pos="9890"/>
-            </w:tabs>
-            <w:rPr>
-              <w:rFonts w:asciiTheme="minorHAnsi" w:eastAsiaTheme="minorEastAsia" w:hAnsiTheme="minorHAnsi"/>
-              <w:noProof/>
-              <w:sz w:val="22"/>
-              <w:lang w:val="nl-NL" w:eastAsia="nl-NL"/>
-            </w:rPr>
-          </w:pPr>
-          <w:hyperlink w:anchor="_Toc114145723" w:history="1">
-            <w:r>
-              <w:rPr>
-                <w:rStyle w:val="Hyperlink"/>
-                <w:noProof/>
-              </w:rPr>
-              <w:t>Login Section</w:t>
-            </w:r>
-            <w:r>
-              <w:rPr>
-                <w:noProof/>
-                <w:webHidden/>
-              </w:rPr>
-              <w:tab/>
-            </w:r>
-            <w:r>
-              <w:rPr>
-                <w:noProof/>
-                <w:webHidden/>
-              </w:rPr>
-              <w:fldChar w:fldCharType="begin"/>
-            </w:r>
-            <w:r>
-              <w:rPr>
-                <w:noProof/>
-                <w:webHidden/>
-              </w:rPr>
-              <w:instrText xml:space="preserve"> PAGEREF _Toc114145723 \h </w:instrText>
-            </w:r>
-            <w:r>
-              <w:rPr>
-                <w:noProof/>
-                <w:webHidden/>
-              </w:rPr>
-            </w:r>
-            <w:r>
-              <w:rPr>
-                <w:noProof/>
-                <w:webHidden/>
-              </w:rPr>
-              <w:fldChar w:fldCharType="separate"/>
-            </w:r>
-            <w:r>
-              <w:rPr>
-                <w:noProof/>
-                <w:webHidden/>
-              </w:rPr>
-              <w:t>14</w:t>
-            </w:r>
-            <w:r>
-              <w:rPr>
-                <w:noProof/>
-                <w:webHidden/>
-              </w:rPr>
-              <w:fldChar w:fldCharType="end"/>
-            </w:r>
-          </w:hyperlink>
-        </w:p>
-        <w:p>
-          <w:pPr>
-            <w:pStyle w:val="TOC2"/>
-            <w:tabs>
-              <w:tab w:val="right" w:leader="dot" w:pos="9890"/>
-            </w:tabs>
-            <w:rPr>
-              <w:rFonts w:asciiTheme="minorHAnsi" w:eastAsiaTheme="minorEastAsia" w:hAnsiTheme="minorHAnsi"/>
-              <w:noProof/>
-              <w:sz w:val="22"/>
-              <w:lang w:val="nl-NL" w:eastAsia="nl-NL"/>
-            </w:rPr>
-          </w:pPr>
-          <w:hyperlink w:anchor="_Toc114145724" w:history="1">
-            <w:r>
-              <w:rPr>
-                <w:rStyle w:val="Hyperlink"/>
-                <w:noProof/>
-              </w:rPr>
-              <w:t>Content Section</w:t>
-            </w:r>
-            <w:r>
-              <w:rPr>
-                <w:noProof/>
-                <w:webHidden/>
-              </w:rPr>
-              <w:tab/>
-            </w:r>
-            <w:r>
-              <w:rPr>
-                <w:noProof/>
-                <w:webHidden/>
-              </w:rPr>
-              <w:fldChar w:fldCharType="begin"/>
-            </w:r>
-            <w:r>
-              <w:rPr>
-                <w:noProof/>
-                <w:webHidden/>
-              </w:rPr>
-              <w:instrText xml:space="preserve"> PAGEREF _Toc114145724 \h </w:instrText>
-            </w:r>
-            <w:r>
-              <w:rPr>
-                <w:noProof/>
-                <w:webHidden/>
-              </w:rPr>
-            </w:r>
-            <w:r>
-              <w:rPr>
-                <w:noProof/>
-                <w:webHidden/>
-              </w:rPr>
-              <w:fldChar w:fldCharType="separate"/>
-            </w:r>
-            <w:r>
-              <w:rPr>
-                <w:noProof/>
-                <w:webHidden/>
-              </w:rPr>
-              <w:t>14</w:t>
+              <w:t>12</w:t>
             </w:r>
             <w:r>
               <w:rPr>
@@ -2694,7 +2491,7 @@
       <w:r>
         <w:br w:type="page"/>
       </w:r>
-      <w:bookmarkStart w:id="0" w:name="_Toc114145704"/>
+      <w:bookmarkStart w:id="0" w:name="_Toc120899613"/>
       <w:r>
         <w:lastRenderedPageBreak/>
         <w:t>Client Agreements</w:t>
@@ -2831,7 +2628,7 @@
       <w:pPr>
         <w:pStyle w:val="Heading1"/>
       </w:pPr>
-      <w:bookmarkStart w:id="1" w:name="_Toc114145705"/>
+      <w:bookmarkStart w:id="1" w:name="_Toc120899614"/>
       <w:r>
         <w:lastRenderedPageBreak/>
         <w:t>Non-functional requirements</w:t>
@@ -2842,7 +2639,7 @@
       <w:pPr>
         <w:pStyle w:val="Heading3"/>
       </w:pPr>
-      <w:bookmarkStart w:id="2" w:name="_Toc114145706"/>
+      <w:bookmarkStart w:id="2" w:name="_Toc120899615"/>
       <w:r>
         <w:t>NFR-1</w:t>
       </w:r>
@@ -2893,7 +2690,7 @@
       <w:pPr>
         <w:pStyle w:val="Heading3"/>
       </w:pPr>
-      <w:bookmarkStart w:id="3" w:name="_Toc114145707"/>
+      <w:bookmarkStart w:id="3" w:name="_Toc120899616"/>
       <w:r>
         <w:t>NFR-2</w:t>
       </w:r>
@@ -2946,7 +2743,7 @@
       <w:pPr>
         <w:pStyle w:val="Heading3"/>
       </w:pPr>
-      <w:bookmarkStart w:id="4" w:name="_Toc114145708"/>
+      <w:bookmarkStart w:id="4" w:name="_Toc120899617"/>
       <w:r>
         <w:t>NFR-3</w:t>
       </w:r>
@@ -3001,7 +2798,7 @@
       <w:pPr>
         <w:pStyle w:val="Heading1"/>
       </w:pPr>
-      <w:bookmarkStart w:id="5" w:name="_Toc114145709"/>
+      <w:bookmarkStart w:id="5" w:name="_Toc120899618"/>
       <w:r>
         <w:lastRenderedPageBreak/>
         <w:t>Functional requirements</w:t>
@@ -3575,9 +3372,7 @@
         </w:tc>
       </w:tr>
     </w:tbl>
-    <w:p>
-      <w:bookmarkStart w:id="6" w:name="_Toc114145710"/>
-    </w:p>
+    <w:p/>
     <w:p>
       <w:pPr>
         <w:pStyle w:val="Heading2"/>
@@ -3586,6 +3381,7 @@
           <w:szCs w:val="32"/>
         </w:rPr>
       </w:pPr>
+      <w:bookmarkStart w:id="6" w:name="_Toc120899619"/>
       <w:r>
         <w:rPr>
           <w:sz w:val="32"/>
@@ -3605,7 +3401,7 @@
           <w:szCs w:val="28"/>
         </w:rPr>
       </w:pPr>
-      <w:bookmarkStart w:id="7" w:name="_Toc114145711"/>
+      <w:bookmarkStart w:id="7" w:name="_Toc120899620"/>
       <w:r>
         <w:rPr>
           <w:sz w:val="28"/>
@@ -3854,7 +3650,7 @@
           <w:szCs w:val="28"/>
         </w:rPr>
       </w:pPr>
-      <w:bookmarkStart w:id="8" w:name="_Toc114145712"/>
+      <w:bookmarkStart w:id="8" w:name="_Toc120899621"/>
       <w:r>
         <w:rPr>
           <w:sz w:val="28"/>
@@ -3891,7 +3687,6 @@
         </w:rPr>
         <w:t xml:space="preserve"> – </w:t>
       </w:r>
-      <w:bookmarkEnd w:id="8"/>
       <w:r>
         <w:rPr>
           <w:sz w:val="28"/>
@@ -3899,6 +3694,7 @@
         </w:rPr>
         <w:t>Place Order</w:t>
       </w:r>
+      <w:bookmarkEnd w:id="8"/>
     </w:p>
     <w:p>
       <w:pPr>
@@ -4291,7 +4087,7 @@
       <w:r>
         <w:br/>
       </w:r>
-      <w:bookmarkStart w:id="10" w:name="_Toc114145713"/>
+      <w:bookmarkStart w:id="10" w:name="_Toc120899622"/>
       <w:r>
         <w:rPr>
           <w:sz w:val="28"/>
@@ -4314,7 +4110,6 @@
         <w:t xml:space="preserve"> </w:t>
       </w:r>
       <w:bookmarkEnd w:id="9"/>
-      <w:bookmarkEnd w:id="10"/>
       <w:r>
         <w:rPr>
           <w:sz w:val="28"/>
@@ -4322,6 +4117,7 @@
         </w:rPr>
         <w:t>Order</w:t>
       </w:r>
+      <w:bookmarkEnd w:id="10"/>
     </w:p>
     <w:p>
       <w:pPr>
@@ -4524,13 +4320,7 @@
         <w:rPr>
           <w:rFonts w:asciiTheme="minorHAnsi" w:hAnsiTheme="minorHAnsi"/>
         </w:rPr>
-        <w:t xml:space="preserve"> and goes directly to </w:t>
-      </w:r>
-      <w:r>
-        <w:rPr>
-          <w:rFonts w:asciiTheme="minorHAnsi" w:hAnsiTheme="minorHAnsi"/>
-        </w:rPr>
-        <w:t>3</w:t>
+        <w:t xml:space="preserve"> and goes directly to 3</w:t>
       </w:r>
       <w:r>
         <w:rPr>
@@ -4705,7 +4495,7 @@
           <w:szCs w:val="28"/>
         </w:rPr>
       </w:pPr>
-      <w:bookmarkStart w:id="11" w:name="_Toc114145715"/>
+      <w:bookmarkStart w:id="11" w:name="_Toc120899623"/>
       <w:r>
         <w:rPr>
           <w:sz w:val="28"/>
@@ -4742,7 +4532,6 @@
         </w:rPr>
         <w:t xml:space="preserve">Adding a new </w:t>
       </w:r>
-      <w:bookmarkEnd w:id="11"/>
       <w:r>
         <w:rPr>
           <w:sz w:val="28"/>
@@ -4750,6 +4539,7 @@
         </w:rPr>
         <w:t>product</w:t>
       </w:r>
+      <w:bookmarkEnd w:id="11"/>
     </w:p>
     <w:p>
       <w:pPr>
@@ -5800,7 +5590,7 @@
           <w:szCs w:val="28"/>
         </w:rPr>
       </w:pPr>
-      <w:bookmarkStart w:id="12" w:name="_Toc114145716"/>
+      <w:bookmarkStart w:id="12" w:name="_Toc120899624"/>
       <w:r>
         <w:rPr>
           <w:sz w:val="28"/>
@@ -6733,7 +6523,7 @@
           <w:szCs w:val="28"/>
         </w:rPr>
       </w:pPr>
-      <w:bookmarkStart w:id="13" w:name="_Toc114145717"/>
+      <w:bookmarkStart w:id="13" w:name="_Toc120899625"/>
       <w:r>
         <w:rPr>
           <w:sz w:val="28"/>
@@ -7080,7 +6870,7 @@
           <w:szCs w:val="28"/>
         </w:rPr>
       </w:pPr>
-      <w:bookmarkStart w:id="14" w:name="_Toc114145718"/>
+      <w:bookmarkStart w:id="14" w:name="_Toc120899626"/>
       <w:r>
         <w:rPr>
           <w:sz w:val="28"/>
@@ -7750,7 +7540,7 @@
           <w:szCs w:val="28"/>
         </w:rPr>
       </w:pPr>
-      <w:bookmarkStart w:id="15" w:name="_Toc114145719"/>
+      <w:bookmarkStart w:id="15" w:name="_Toc120899627"/>
       <w:r>
         <w:rPr>
           <w:sz w:val="28"/>
@@ -8145,7 +7935,7 @@
           <w:szCs w:val="28"/>
         </w:rPr>
       </w:pPr>
-      <w:bookmarkStart w:id="16" w:name="_Toc114145720"/>
+      <w:bookmarkStart w:id="16" w:name="_Toc120899628"/>
       <w:r>
         <w:rPr>
           <w:sz w:val="28"/>
@@ -8396,7 +8186,7 @@
     <w:p>
       <w:pPr>
         <w:rPr>
-          <w:rFonts w:asciiTheme="minorHAnsi" w:hAnsiTheme="minorHAnsi"/>
+          <w:rFonts w:asciiTheme="minorHAnsi" w:hAnsiTheme="minorHAnsi" w:cstheme="minorHAnsi"/>
         </w:rPr>
       </w:pPr>
     </w:p>
@@ -8408,409 +8198,43 @@
           <w:szCs w:val="28"/>
         </w:rPr>
       </w:pPr>
-      <w:hyperlink w:anchor="_FR-5">
-        <w:bookmarkStart w:id="17" w:name="_Toc114145721"/>
-        <w:r>
-          <w:rPr>
-            <w:sz w:val="28"/>
-            <w:szCs w:val="28"/>
-          </w:rPr>
-          <w:t>UC-0</w:t>
-        </w:r>
-        <w:r>
-          <w:rPr>
-            <w:sz w:val="28"/>
-            <w:szCs w:val="28"/>
-          </w:rPr>
-          <w:t>5</w:t>
-        </w:r>
-        <w:r>
-          <w:rPr>
-            <w:sz w:val="28"/>
-            <w:szCs w:val="28"/>
-          </w:rPr>
-          <w:t xml:space="preserve"> </w:t>
-        </w:r>
-        <w:r>
-          <w:rPr>
-            <w:sz w:val="28"/>
-            <w:szCs w:val="28"/>
-          </w:rPr>
-          <w:t>–</w:t>
-        </w:r>
-        <w:r>
-          <w:rPr>
-            <w:sz w:val="28"/>
-            <w:szCs w:val="28"/>
-          </w:rPr>
-          <w:t xml:space="preserve"> Special</w:t>
-        </w:r>
-        <w:r>
-          <w:rPr>
-            <w:sz w:val="28"/>
-            <w:szCs w:val="28"/>
-          </w:rPr>
-          <w:t xml:space="preserve"> case</w:t>
-        </w:r>
-        <w:bookmarkEnd w:id="17"/>
-      </w:hyperlink>
+      <w:bookmarkStart w:id="17" w:name="_Toc120899629"/>
       <w:r>
         <w:rPr>
           <w:sz w:val="28"/>
           <w:szCs w:val="28"/>
         </w:rPr>
-        <w:t xml:space="preserve"> </w:t>
-      </w:r>
-    </w:p>
-    <w:p>
-      <w:pPr>
-        <w:ind w:left="360"/>
-        <w:rPr>
-          <w:rFonts w:asciiTheme="minorHAnsi" w:hAnsiTheme="minorHAnsi" w:cstheme="minorHAnsi"/>
-        </w:rPr>
-      </w:pPr>
-      <w:r>
-        <w:rPr>
-          <w:rFonts w:asciiTheme="minorHAnsi" w:hAnsiTheme="minorHAnsi" w:cstheme="minorHAnsi"/>
-        </w:rPr>
-        <w:t xml:space="preserve">Actor – </w:t>
-      </w:r>
-      <w:r>
-        <w:rPr>
-          <w:rFonts w:asciiTheme="minorHAnsi" w:hAnsiTheme="minorHAnsi" w:cstheme="minorHAnsi"/>
-        </w:rPr>
-        <w:t>admin</w:t>
-      </w:r>
-    </w:p>
-    <w:p>
-      <w:pPr>
-        <w:pStyle w:val="Heading4"/>
-        <w:rPr>
-          <w:sz w:val="28"/>
-          <w:szCs w:val="24"/>
-        </w:rPr>
-      </w:pPr>
-      <w:r>
-        <w:rPr>
-          <w:sz w:val="28"/>
-          <w:szCs w:val="24"/>
-        </w:rPr>
-        <w:t>Main Success Scenario</w:t>
-      </w:r>
-    </w:p>
-    <w:p>
-      <w:pPr>
-        <w:ind w:left="360"/>
-        <w:rPr>
-          <w:rFonts w:asciiTheme="minorHAnsi" w:hAnsiTheme="minorHAnsi" w:cstheme="minorHAnsi"/>
-        </w:rPr>
-      </w:pPr>
-      <w:r>
-        <w:rPr>
-          <w:rFonts w:asciiTheme="minorHAnsi" w:hAnsiTheme="minorHAnsi" w:cstheme="minorHAnsi"/>
-        </w:rPr>
-        <w:t xml:space="preserve">1) Actor </w:t>
-      </w:r>
-      <w:r>
-        <w:rPr>
-          <w:rFonts w:asciiTheme="minorHAnsi" w:hAnsiTheme="minorHAnsi" w:cstheme="minorHAnsi"/>
-        </w:rPr>
-        <w:t>selects an animal.</w:t>
-      </w:r>
-    </w:p>
-    <w:p>
-      <w:pPr>
-        <w:ind w:left="360"/>
-        <w:rPr>
-          <w:rFonts w:asciiTheme="minorHAnsi" w:hAnsiTheme="minorHAnsi" w:cstheme="minorHAnsi"/>
-        </w:rPr>
-      </w:pPr>
-      <w:r>
-        <w:rPr>
-          <w:rFonts w:asciiTheme="minorHAnsi" w:hAnsiTheme="minorHAnsi" w:cstheme="minorHAnsi"/>
-        </w:rPr>
-        <w:t xml:space="preserve">2) Actor enters </w:t>
-      </w:r>
-      <w:r>
-        <w:rPr>
-          <w:rFonts w:asciiTheme="minorHAnsi" w:hAnsiTheme="minorHAnsi" w:cstheme="minorHAnsi"/>
-        </w:rPr>
-        <w:t xml:space="preserve">name of animal (if possible), </w:t>
-      </w:r>
-      <w:r>
-        <w:rPr>
-          <w:rFonts w:asciiTheme="minorHAnsi" w:hAnsiTheme="minorHAnsi" w:cstheme="minorHAnsi"/>
-        </w:rPr>
-        <w:t>animals’</w:t>
-      </w:r>
-      <w:r>
-        <w:rPr>
-          <w:rFonts w:asciiTheme="minorHAnsi" w:hAnsiTheme="minorHAnsi" w:cstheme="minorHAnsi"/>
-        </w:rPr>
-        <w:t xml:space="preserve"> issue</w:t>
-      </w:r>
-      <w:r>
-        <w:rPr>
-          <w:rFonts w:asciiTheme="minorHAnsi" w:hAnsiTheme="minorHAnsi" w:cstheme="minorHAnsi"/>
-        </w:rPr>
-        <w:t xml:space="preserve"> and what to do with it. </w:t>
-      </w:r>
-      <w:r>
-        <w:rPr>
-          <w:rFonts w:asciiTheme="minorHAnsi" w:hAnsiTheme="minorHAnsi" w:cstheme="minorHAnsi"/>
-        </w:rPr>
-        <w:t>i.e.,</w:t>
-      </w:r>
-      <w:r>
-        <w:rPr>
-          <w:rFonts w:asciiTheme="minorHAnsi" w:hAnsiTheme="minorHAnsi" w:cstheme="minorHAnsi"/>
-        </w:rPr>
-        <w:t xml:space="preserve"> malnourished animal gets extra food.</w:t>
-      </w:r>
-    </w:p>
-    <w:p>
-      <w:pPr>
-        <w:ind w:left="360"/>
-        <w:rPr>
-          <w:rFonts w:asciiTheme="minorHAnsi" w:hAnsiTheme="minorHAnsi" w:cstheme="minorHAnsi"/>
-        </w:rPr>
-      </w:pPr>
-      <w:r>
-        <w:rPr>
-          <w:rFonts w:asciiTheme="minorHAnsi" w:hAnsiTheme="minorHAnsi" w:cstheme="minorHAnsi"/>
-        </w:rPr>
-        <w:t>3) Actor presses the button with text saying “</w:t>
-      </w:r>
-      <w:r>
-        <w:rPr>
-          <w:rFonts w:asciiTheme="minorHAnsi" w:hAnsiTheme="minorHAnsi" w:cstheme="minorHAnsi"/>
-        </w:rPr>
-        <w:t>Confirm</w:t>
-      </w:r>
-      <w:r>
-        <w:rPr>
-          <w:rFonts w:asciiTheme="minorHAnsi" w:hAnsiTheme="minorHAnsi" w:cstheme="minorHAnsi"/>
-        </w:rPr>
-        <w:t>”</w:t>
-      </w:r>
-    </w:p>
-    <w:p>
-      <w:pPr>
-        <w:ind w:left="360"/>
-        <w:rPr>
-          <w:rFonts w:asciiTheme="minorHAnsi" w:hAnsiTheme="minorHAnsi" w:cstheme="minorHAnsi"/>
-        </w:rPr>
-      </w:pPr>
-      <w:r>
-        <w:rPr>
-          <w:rFonts w:asciiTheme="minorHAnsi" w:hAnsiTheme="minorHAnsi" w:cstheme="minorHAnsi"/>
-        </w:rPr>
-        <w:t xml:space="preserve">4) System verifies the </w:t>
-      </w:r>
-      <w:r>
-        <w:rPr>
-          <w:rFonts w:asciiTheme="minorHAnsi" w:hAnsiTheme="minorHAnsi" w:cstheme="minorHAnsi"/>
-        </w:rPr>
-        <w:t>information and add them to the database.</w:t>
-      </w:r>
-    </w:p>
-    <w:p>
-      <w:pPr>
-        <w:pStyle w:val="Heading4"/>
-        <w:rPr>
-          <w:sz w:val="28"/>
-          <w:szCs w:val="24"/>
-        </w:rPr>
-      </w:pPr>
-      <w:r>
-        <w:rPr>
-          <w:sz w:val="28"/>
-          <w:szCs w:val="24"/>
-        </w:rPr>
-        <w:t>Extensions</w:t>
-      </w:r>
-    </w:p>
-    <w:p>
-      <w:pPr>
-        <w:ind w:left="357"/>
-        <w:rPr>
-          <w:rFonts w:asciiTheme="minorHAnsi" w:hAnsiTheme="minorHAnsi" w:cstheme="minorHAnsi"/>
-        </w:rPr>
-      </w:pPr>
-      <w:r>
-        <w:rPr>
-          <w:rFonts w:asciiTheme="minorHAnsi" w:hAnsiTheme="minorHAnsi" w:cstheme="minorHAnsi"/>
-        </w:rPr>
-        <w:t>2</w:t>
-      </w:r>
-      <w:r>
-        <w:rPr>
-          <w:rFonts w:asciiTheme="minorHAnsi" w:hAnsiTheme="minorHAnsi" w:cstheme="minorHAnsi"/>
-        </w:rPr>
-        <w:t xml:space="preserve">a) Actor enters </w:t>
-      </w:r>
-      <w:r>
-        <w:rPr>
-          <w:rFonts w:asciiTheme="minorHAnsi" w:hAnsiTheme="minorHAnsi" w:cstheme="minorHAnsi"/>
-        </w:rPr>
-        <w:t>incomplete data.</w:t>
-      </w:r>
-      <w:r>
-        <w:rPr>
-          <w:rFonts w:asciiTheme="minorHAnsi" w:hAnsiTheme="minorHAnsi" w:cstheme="minorHAnsi"/>
-        </w:rPr>
-        <w:br/>
-      </w:r>
-      <w:r>
-        <w:rPr>
-          <w:rFonts w:asciiTheme="minorHAnsi" w:hAnsiTheme="minorHAnsi" w:cstheme="minorHAnsi"/>
-        </w:rPr>
-        <w:tab/>
-        <w:t>.1</w:t>
-      </w:r>
-      <w:r>
-        <w:rPr>
-          <w:rFonts w:asciiTheme="minorHAnsi" w:hAnsiTheme="minorHAnsi" w:cstheme="minorHAnsi"/>
-        </w:rPr>
-        <w:t xml:space="preserve"> display invalid information message.</w:t>
-      </w:r>
-      <w:r>
-        <w:rPr>
-          <w:rFonts w:asciiTheme="minorHAnsi" w:hAnsiTheme="minorHAnsi" w:cstheme="minorHAnsi"/>
-        </w:rPr>
-        <w:br/>
-      </w:r>
-      <w:r>
-        <w:rPr>
-          <w:rFonts w:asciiTheme="minorHAnsi" w:hAnsiTheme="minorHAnsi" w:cstheme="minorHAnsi"/>
-        </w:rPr>
-        <w:tab/>
-        <w:t>.2 return to MSS step 2</w:t>
-      </w:r>
-      <w:r>
-        <w:rPr>
-          <w:rFonts w:asciiTheme="minorHAnsi" w:hAnsiTheme="minorHAnsi" w:cstheme="minorHAnsi"/>
-        </w:rPr>
-        <w:t>.</w:t>
-      </w:r>
-    </w:p>
-    <w:p>
-      <w:pPr>
-        <w:ind w:left="357"/>
-        <w:rPr>
-          <w:rFonts w:asciiTheme="minorHAnsi" w:hAnsiTheme="minorHAnsi" w:cstheme="minorHAnsi"/>
-        </w:rPr>
-      </w:pPr>
-      <w:r>
-        <w:rPr>
-          <w:rFonts w:asciiTheme="minorHAnsi" w:hAnsiTheme="minorHAnsi" w:cstheme="minorHAnsi"/>
-        </w:rPr>
-        <w:t>4a) System is unable to verify the credentials due to communication issues with the backend.</w:t>
-      </w:r>
-      <w:r>
-        <w:rPr>
-          <w:rFonts w:asciiTheme="minorHAnsi" w:hAnsiTheme="minorHAnsi" w:cstheme="minorHAnsi"/>
-        </w:rPr>
-        <w:br/>
-      </w:r>
-      <w:r>
-        <w:rPr>
-          <w:rFonts w:asciiTheme="minorHAnsi" w:hAnsiTheme="minorHAnsi" w:cstheme="minorHAnsi"/>
-        </w:rPr>
-        <w:tab/>
-        <w:t>.1 display connection error message.</w:t>
-      </w:r>
-      <w:r>
-        <w:rPr>
-          <w:rFonts w:asciiTheme="minorHAnsi" w:hAnsiTheme="minorHAnsi" w:cstheme="minorHAnsi"/>
-        </w:rPr>
-        <w:br/>
-      </w:r>
-      <w:r>
-        <w:rPr>
-          <w:rFonts w:asciiTheme="minorHAnsi" w:hAnsiTheme="minorHAnsi" w:cstheme="minorHAnsi"/>
-        </w:rPr>
-        <w:tab/>
-        <w:t>.2 return to MSS st</w:t>
-      </w:r>
-      <w:r>
-        <w:rPr>
-          <w:rFonts w:asciiTheme="minorHAnsi" w:hAnsiTheme="minorHAnsi" w:cstheme="minorHAnsi"/>
-        </w:rPr>
-        <w:t>e</w:t>
-      </w:r>
-      <w:r>
-        <w:rPr>
-          <w:rFonts w:asciiTheme="minorHAnsi" w:hAnsiTheme="minorHAnsi" w:cstheme="minorHAnsi"/>
-        </w:rPr>
-        <w:t>p 2.</w:t>
-      </w:r>
-    </w:p>
-    <w:p>
-      <w:pPr>
-        <w:rPr>
-          <w:rFonts w:asciiTheme="minorHAnsi" w:hAnsiTheme="minorHAnsi" w:cstheme="minorHAnsi"/>
-        </w:rPr>
-      </w:pPr>
-    </w:p>
-    <w:p>
-      <w:pPr>
-        <w:rPr>
-          <w:rFonts w:asciiTheme="minorHAnsi" w:hAnsiTheme="minorHAnsi" w:cstheme="minorHAnsi"/>
-        </w:rPr>
-      </w:pPr>
-    </w:p>
-    <w:p>
-      <w:pPr>
-        <w:rPr>
-          <w:rFonts w:asciiTheme="minorHAnsi" w:hAnsiTheme="minorHAnsi" w:cstheme="minorHAnsi"/>
-        </w:rPr>
-      </w:pPr>
-    </w:p>
-    <w:p>
-      <w:pPr>
-        <w:rPr>
-          <w:rFonts w:asciiTheme="minorHAnsi" w:hAnsiTheme="minorHAnsi" w:cstheme="minorHAnsi"/>
-        </w:rPr>
-      </w:pPr>
-    </w:p>
-    <w:p>
-      <w:pPr>
-        <w:pStyle w:val="Heading3"/>
+        <w:t>UC-0</w:t>
+      </w:r>
+      <w:r>
         <w:rPr>
           <w:sz w:val="28"/>
           <w:szCs w:val="28"/>
         </w:rPr>
-      </w:pPr>
+        <w:t>5</w:t>
+      </w:r>
       <w:r>
         <w:rPr>
           <w:sz w:val="28"/>
           <w:szCs w:val="28"/>
         </w:rPr>
-        <w:lastRenderedPageBreak/>
-        <w:t>UC-0</w:t>
+        <w:t>a</w:t>
       </w:r>
       <w:r>
         <w:rPr>
           <w:sz w:val="28"/>
           <w:szCs w:val="28"/>
         </w:rPr>
-        <w:t>5a</w:t>
+        <w:t xml:space="preserve"> – </w:t>
       </w:r>
       <w:r>
         <w:rPr>
           <w:sz w:val="28"/>
           <w:szCs w:val="28"/>
         </w:rPr>
-        <w:t xml:space="preserve"> – </w:t>
-      </w:r>
-      <w:r>
-        <w:rPr>
-          <w:sz w:val="28"/>
-          <w:szCs w:val="28"/>
-        </w:rPr>
         <w:t>Add item to Favourite list</w:t>
       </w:r>
+      <w:bookmarkEnd w:id="17"/>
     </w:p>
     <w:p>
       <w:pPr>
@@ -8996,6 +8420,7 @@
         </w:rPr>
       </w:pPr>
       <w:hyperlink w:anchor="_FR-5">
+        <w:bookmarkStart w:id="18" w:name="_Toc120899630"/>
         <w:r>
           <w:rPr>
             <w:sz w:val="28"/>
@@ -9025,6 +8450,7 @@
         </w:rPr>
         <w:t>Remove item from Favourite list</w:t>
       </w:r>
+      <w:bookmarkEnd w:id="18"/>
       <w:r>
         <w:rPr>
           <w:sz w:val="28"/>
@@ -11630,10 +11056,6 @@
 </file>
 
 <file path=customXml/item2.xml><?xml version="1.0" encoding="utf-8"?>
-<b:Sources xmlns:b="http://schemas.openxmlformats.org/officeDocument/2006/bibliography" xmlns="http://schemas.openxmlformats.org/officeDocument/2006/bibliography" SelectedStyle="\APASixthEditionOfficeOnline.xsl" StyleName="APA" Version="6"/>
-</file>
-
-<file path=customXml/item3.xml><?xml version="1.0" encoding="utf-8"?>
 <?mso-contentType ?>
 <FormTemplates xmlns="http://schemas.microsoft.com/sharepoint/v3/contenttype/forms">
   <Display>DocumentLibraryForm</Display>
@@ -11642,7 +11064,25 @@
 </FormTemplates>
 </file>
 
+<file path=customXml/item3.xml><?xml version="1.0" encoding="utf-8"?>
+<b:Sources xmlns:b="http://schemas.openxmlformats.org/officeDocument/2006/bibliography" xmlns="http://schemas.openxmlformats.org/officeDocument/2006/bibliography" SelectedStyle="\APASixthEditionOfficeOnline.xsl" StyleName="APA" Version="6"/>
+</file>
+
 <file path=customXml/item4.xml><?xml version="1.0" encoding="utf-8"?>
+<p:properties xmlns:p="http://schemas.microsoft.com/office/2006/metadata/properties" xmlns:xsi="http://www.w3.org/2001/XMLSchema-instance" xmlns:pc="http://schemas.microsoft.com/office/infopath/2007/PartnerControls">
+  <documentManagement>
+    <SharedWithUsers xmlns="5ae2fba6-b165-447e-9de4-def5131e4152">
+      <UserInfo>
+        <DisplayName>Cârlan,Ovidiu A.O.</DisplayName>
+        <AccountId>16</AccountId>
+        <AccountType/>
+      </UserInfo>
+    </SharedWithUsers>
+  </documentManagement>
+</p:properties>
+</file>
+
+<file path=customXml/item5.xml><?xml version="1.0" encoding="utf-8"?>
 <ct:contentTypeSchema xmlns:ct="http://schemas.microsoft.com/office/2006/metadata/contentType" xmlns:ma="http://schemas.microsoft.com/office/2006/metadata/properties/metaAttributes" ct:_="" ma:_="" ma:contentTypeName="Document" ma:contentTypeID="0x0101005D6FA8D6A10FBC419624D7AC4DE528A6" ma:contentTypeVersion="4" ma:contentTypeDescription="Een nieuw document maken." ma:contentTypeScope="" ma:versionID="f1a687f8688135265ad384396a96c0d1">
   <xsd:schema xmlns:xsd="http://www.w3.org/2001/XMLSchema" xmlns:xs="http://www.w3.org/2001/XMLSchema" xmlns:p="http://schemas.microsoft.com/office/2006/metadata/properties" xmlns:ns2="f75c704c-46fd-4030-b3a0-d6a40a531c79" xmlns:ns3="5ae2fba6-b165-447e-9de4-def5131e4152" targetNamespace="http://schemas.microsoft.com/office/2006/metadata/properties" ma:root="true" ma:fieldsID="67103fb1f65a2eed0807f3fc7532e583" ns2:_="" ns3:_="">
     <xsd:import namespace="f75c704c-46fd-4030-b3a0-d6a40a531c79"/>
@@ -11807,20 +11247,6 @@
 </ct:contentTypeSchema>
 </file>
 
-<file path=customXml/item5.xml><?xml version="1.0" encoding="utf-8"?>
-<p:properties xmlns:p="http://schemas.microsoft.com/office/2006/metadata/properties" xmlns:xsi="http://www.w3.org/2001/XMLSchema-instance" xmlns:pc="http://schemas.microsoft.com/office/infopath/2007/PartnerControls">
-  <documentManagement>
-    <SharedWithUsers xmlns="5ae2fba6-b165-447e-9de4-def5131e4152">
-      <UserInfo>
-        <DisplayName>Cârlan,Ovidiu A.O.</DisplayName>
-        <AccountId>16</AccountId>
-        <AccountType/>
-      </UserInfo>
-    </SharedWithUsers>
-  </documentManagement>
-</p:properties>
-</file>
-
 <file path=customXml/itemProps1.xml><?xml version="1.0" encoding="utf-8"?>
 <ds:datastoreItem xmlns:ds="http://schemas.openxmlformats.org/officeDocument/2006/customXml" ds:itemID="{55AF091B-3C7A-41E3-B477-F2FDAA23CFDA}">
   <ds:schemaRefs>
@@ -11830,6 +11256,14 @@
 </file>
 
 <file path=customXml/itemProps2.xml><?xml version="1.0" encoding="utf-8"?>
+<ds:datastoreItem xmlns:ds="http://schemas.openxmlformats.org/officeDocument/2006/customXml" ds:itemID="{E8D73B04-710E-41D1-A6C9-1495B5435CEC}">
+  <ds:schemaRefs>
+    <ds:schemaRef ds:uri="http://schemas.microsoft.com/sharepoint/v3/contenttype/forms"/>
+  </ds:schemaRefs>
+</ds:datastoreItem>
+</file>
+
+<file path=customXml/itemProps3.xml><?xml version="1.0" encoding="utf-8"?>
 <ds:datastoreItem xmlns:ds="http://schemas.openxmlformats.org/officeDocument/2006/customXml" ds:itemID="{32BB9924-BCE4-403D-868B-833534AE55E9}">
   <ds:schemaRefs>
     <ds:schemaRef ds:uri="http://schemas.openxmlformats.org/officeDocument/2006/bibliography"/>
@@ -11837,15 +11271,17 @@
 </ds:datastoreItem>
 </file>
 
-<file path=customXml/itemProps3.xml><?xml version="1.0" encoding="utf-8"?>
-<ds:datastoreItem xmlns:ds="http://schemas.openxmlformats.org/officeDocument/2006/customXml" ds:itemID="{E8D73B04-710E-41D1-A6C9-1495B5435CEC}">
+<file path=customXml/itemProps4.xml><?xml version="1.0" encoding="utf-8"?>
+<ds:datastoreItem xmlns:ds="http://schemas.openxmlformats.org/officeDocument/2006/customXml" ds:itemID="{2EBC59B9-E78D-477A-989E-A2B624E5F9C2}">
   <ds:schemaRefs>
-    <ds:schemaRef ds:uri="http://schemas.microsoft.com/sharepoint/v3/contenttype/forms"/>
+    <ds:schemaRef ds:uri="http://schemas.microsoft.com/office/2006/metadata/properties"/>
+    <ds:schemaRef ds:uri="http://schemas.microsoft.com/office/infopath/2007/PartnerControls"/>
+    <ds:schemaRef ds:uri="5ae2fba6-b165-447e-9de4-def5131e4152"/>
   </ds:schemaRefs>
 </ds:datastoreItem>
 </file>
 
-<file path=customXml/itemProps4.xml><?xml version="1.0" encoding="utf-8"?>
+<file path=customXml/itemProps5.xml><?xml version="1.0" encoding="utf-8"?>
 <ds:datastoreItem xmlns:ds="http://schemas.openxmlformats.org/officeDocument/2006/customXml" ds:itemID="{3E0D89F3-8EE8-41D2-9F74-2325DBCBCBA9}">
   <ds:schemaRefs>
     <ds:schemaRef ds:uri="http://schemas.microsoft.com/office/2006/metadata/contentType"/>
@@ -11862,14 +11298,4 @@
     <ds:schemaRef ds:uri="http://schemas.microsoft.com/internal/obd"/>
   </ds:schemaRefs>
 </ds:datastoreItem>
-</file>
-
-<file path=customXml/itemProps5.xml><?xml version="1.0" encoding="utf-8"?>
-<ds:datastoreItem xmlns:ds="http://schemas.openxmlformats.org/officeDocument/2006/customXml" ds:itemID="{2EBC59B9-E78D-477A-989E-A2B624E5F9C2}">
-  <ds:schemaRefs>
-    <ds:schemaRef ds:uri="http://schemas.microsoft.com/office/2006/metadata/properties"/>
-    <ds:schemaRef ds:uri="http://schemas.microsoft.com/office/infopath/2007/PartnerControls"/>
-    <ds:schemaRef ds:uri="5ae2fba6-b165-447e-9de4-def5131e4152"/>
-  </ds:schemaRefs>
-</ds:datastoreItem>
 </file>
</xml_diff>

<commit_message>
Can view now products based on categories on website
</commit_message>
<xml_diff>
--- a/Documents/[Synthesis] User Requirements Specifications.docx
+++ b/Documents/[Synthesis] User Requirements Specifications.docx
@@ -912,6 +912,7 @@
                             </w:rPr>
                             <w:t>| </w:t>
                           </w:r>
+                          <w:proofErr w:type="spellStart"/>
                           <w:sdt>
                             <w:sdtPr>
                               <w:rPr>
@@ -932,7 +933,16 @@
                                   <w:sz w:val="18"/>
                                   <w:szCs w:val="18"/>
                                 </w:rPr>
-                                <w:t>Rachelsmolen 1, 5612 MA Eindhoven</w:t>
+                                <w:t>Rachelsmolen</w:t>
+                              </w:r>
+                              <w:proofErr w:type="spellEnd"/>
+                              <w:r>
+                                <w:rPr>
+                                  <w:color w:val="7F7F7F" w:themeColor="text1" w:themeTint="80"/>
+                                  <w:sz w:val="18"/>
+                                  <w:szCs w:val="18"/>
+                                </w:rPr>
+                                <w:t xml:space="preserve"> 1, 5612 MA Eindhoven</w:t>
                               </w:r>
                             </w:sdtContent>
                           </w:sdt>
@@ -7901,7 +7911,7 @@
     </w:p>
     <w:p>
       <w:pPr>
-        <w:ind w:left="357"/>
+        <w:ind w:left="357" w:firstLine="363"/>
       </w:pPr>
       <w:r>
         <w:rPr>
@@ -8180,7 +8190,7 @@
         <w:rPr>
           <w:rFonts w:asciiTheme="minorHAnsi" w:hAnsiTheme="minorHAnsi"/>
         </w:rPr>
-        <w:t xml:space="preserve">      .2 return to MSS step 2.</w:t>
+        <w:t>.2 return to MSS step 2.</w:t>
       </w:r>
     </w:p>
     <w:p>
@@ -8395,13 +8405,16 @@
         <w:br/>
       </w:r>
       <w:r>
-        <w:tab/>
-      </w:r>
-      <w:r>
-        <w:rPr>
-          <w:rFonts w:asciiTheme="minorHAnsi" w:hAnsiTheme="minorHAnsi"/>
-        </w:rPr>
-        <w:t xml:space="preserve">      .2 return to MSS step 2.</w:t>
+        <w:rPr>
+          <w:rFonts w:asciiTheme="minorHAnsi" w:hAnsiTheme="minorHAnsi"/>
+        </w:rPr>
+        <w:t xml:space="preserve">      </w:t>
+      </w:r>
+      <w:r>
+        <w:rPr>
+          <w:rFonts w:asciiTheme="minorHAnsi" w:hAnsiTheme="minorHAnsi"/>
+        </w:rPr>
+        <w:t xml:space="preserve"> .2 return to MSS step 2.</w:t>
       </w:r>
     </w:p>
     <w:p>
@@ -8538,7 +8551,13 @@
         <w:rPr>
           <w:rFonts w:asciiTheme="minorHAnsi" w:hAnsiTheme="minorHAnsi" w:cstheme="minorHAnsi"/>
         </w:rPr>
-        <w:t xml:space="preserve">4) System verifies the </w:t>
+        <w:t>2</w:t>
+      </w:r>
+      <w:r>
+        <w:rPr>
+          <w:rFonts w:asciiTheme="minorHAnsi" w:hAnsiTheme="minorHAnsi" w:cstheme="minorHAnsi"/>
+        </w:rPr>
+        <w:t xml:space="preserve">) System verifies the </w:t>
       </w:r>
       <w:r>
         <w:rPr>
@@ -11056,19 +11075,6 @@
 </file>
 
 <file path=customXml/item2.xml><?xml version="1.0" encoding="utf-8"?>
-<?mso-contentType ?>
-<FormTemplates xmlns="http://schemas.microsoft.com/sharepoint/v3/contenttype/forms">
-  <Display>DocumentLibraryForm</Display>
-  <Edit>DocumentLibraryForm</Edit>
-  <New>DocumentLibraryForm</New>
-</FormTemplates>
-</file>
-
-<file path=customXml/item3.xml><?xml version="1.0" encoding="utf-8"?>
-<b:Sources xmlns:b="http://schemas.openxmlformats.org/officeDocument/2006/bibliography" xmlns="http://schemas.openxmlformats.org/officeDocument/2006/bibliography" SelectedStyle="\APASixthEditionOfficeOnline.xsl" StyleName="APA" Version="6"/>
-</file>
-
-<file path=customXml/item4.xml><?xml version="1.0" encoding="utf-8"?>
 <p:properties xmlns:p="http://schemas.microsoft.com/office/2006/metadata/properties" xmlns:xsi="http://www.w3.org/2001/XMLSchema-instance" xmlns:pc="http://schemas.microsoft.com/office/infopath/2007/PartnerControls">
   <documentManagement>
     <SharedWithUsers xmlns="5ae2fba6-b165-447e-9de4-def5131e4152">
@@ -11080,6 +11086,19 @@
     </SharedWithUsers>
   </documentManagement>
 </p:properties>
+</file>
+
+<file path=customXml/item3.xml><?xml version="1.0" encoding="utf-8"?>
+<b:Sources xmlns:b="http://schemas.openxmlformats.org/officeDocument/2006/bibliography" xmlns="http://schemas.openxmlformats.org/officeDocument/2006/bibliography" SelectedStyle="\APASixthEditionOfficeOnline.xsl" StyleName="APA" Version="6"/>
+</file>
+
+<file path=customXml/item4.xml><?xml version="1.0" encoding="utf-8"?>
+<?mso-contentType ?>
+<FormTemplates xmlns="http://schemas.microsoft.com/sharepoint/v3/contenttype/forms">
+  <Display>DocumentLibraryForm</Display>
+  <Edit>DocumentLibraryForm</Edit>
+  <New>DocumentLibraryForm</New>
+</FormTemplates>
 </file>
 
 <file path=customXml/item5.xml><?xml version="1.0" encoding="utf-8"?>
@@ -11256,9 +11275,11 @@
 </file>
 
 <file path=customXml/itemProps2.xml><?xml version="1.0" encoding="utf-8"?>
-<ds:datastoreItem xmlns:ds="http://schemas.openxmlformats.org/officeDocument/2006/customXml" ds:itemID="{E8D73B04-710E-41D1-A6C9-1495B5435CEC}">
+<ds:datastoreItem xmlns:ds="http://schemas.openxmlformats.org/officeDocument/2006/customXml" ds:itemID="{2EBC59B9-E78D-477A-989E-A2B624E5F9C2}">
   <ds:schemaRefs>
-    <ds:schemaRef ds:uri="http://schemas.microsoft.com/sharepoint/v3/contenttype/forms"/>
+    <ds:schemaRef ds:uri="http://schemas.microsoft.com/office/2006/metadata/properties"/>
+    <ds:schemaRef ds:uri="http://schemas.microsoft.com/office/infopath/2007/PartnerControls"/>
+    <ds:schemaRef ds:uri="5ae2fba6-b165-447e-9de4-def5131e4152"/>
   </ds:schemaRefs>
 </ds:datastoreItem>
 </file>
@@ -11272,11 +11293,9 @@
 </file>
 
 <file path=customXml/itemProps4.xml><?xml version="1.0" encoding="utf-8"?>
-<ds:datastoreItem xmlns:ds="http://schemas.openxmlformats.org/officeDocument/2006/customXml" ds:itemID="{2EBC59B9-E78D-477A-989E-A2B624E5F9C2}">
+<ds:datastoreItem xmlns:ds="http://schemas.openxmlformats.org/officeDocument/2006/customXml" ds:itemID="{E8D73B04-710E-41D1-A6C9-1495B5435CEC}">
   <ds:schemaRefs>
-    <ds:schemaRef ds:uri="http://schemas.microsoft.com/office/2006/metadata/properties"/>
-    <ds:schemaRef ds:uri="http://schemas.microsoft.com/office/infopath/2007/PartnerControls"/>
-    <ds:schemaRef ds:uri="5ae2fba6-b165-447e-9de4-def5131e4152"/>
+    <ds:schemaRef ds:uri="http://schemas.microsoft.com/sharepoint/v3/contenttype/forms"/>
   </ds:schemaRefs>
 </ds:datastoreItem>
 </file>

</xml_diff>

<commit_message>
Unit tests and some minor changes
</commit_message>
<xml_diff>
--- a/Documents/[Synthesis] User Requirements Specifications.docx
+++ b/Documents/[Synthesis] User Requirements Specifications.docx
@@ -3395,7 +3395,7 @@
                 <w:szCs w:val="25"/>
                 <w:shd w:val="clear" w:color="auto" w:fill="F2F2F2"/>
               </w:rPr>
-              <w:t>When a customer is interested in buying items online, they can visit the website of the company and place an order. Make sure to at least follow the information given in Placing an order Phase 2.</w:t>
+              <w:t>When a customer is interested in buying items online, they can visit the website of the company and place an order.</w:t>
             </w:r>
           </w:p>
         </w:tc>
@@ -3661,26 +3661,26 @@
           <w:sz w:val="32"/>
           <w:szCs w:val="32"/>
         </w:rPr>
+        <w:t>Use cases</w:t>
+      </w:r>
+      <w:bookmarkEnd w:id="6"/>
+    </w:p>
+    <w:p/>
+    <w:p>
+      <w:pPr>
+        <w:pStyle w:val="Heading3"/>
+        <w:rPr>
+          <w:sz w:val="28"/>
+          <w:szCs w:val="28"/>
+        </w:rPr>
+      </w:pPr>
+      <w:bookmarkStart w:id="7" w:name="_Toc122381087"/>
+      <w:r>
+        <w:rPr>
+          <w:sz w:val="28"/>
+          <w:szCs w:val="28"/>
+        </w:rPr>
         <w:lastRenderedPageBreak/>
-        <w:t>Use cases</w:t>
-      </w:r>
-      <w:bookmarkEnd w:id="6"/>
-    </w:p>
-    <w:p/>
-    <w:p>
-      <w:pPr>
-        <w:pStyle w:val="Heading3"/>
-        <w:rPr>
-          <w:sz w:val="28"/>
-          <w:szCs w:val="28"/>
-        </w:rPr>
-      </w:pPr>
-      <w:bookmarkStart w:id="7" w:name="_Toc122381087"/>
-      <w:r>
-        <w:rPr>
-          <w:sz w:val="28"/>
-          <w:szCs w:val="28"/>
-        </w:rPr>
         <w:t>UC-01 - Logging in</w:t>
       </w:r>
       <w:bookmarkEnd w:id="7"/>
@@ -12746,24 +12746,6 @@
 </file>
 
 <file path=customXml/item3.xml><?xml version="1.0" encoding="utf-8"?>
-<b:Sources xmlns:b="http://schemas.openxmlformats.org/officeDocument/2006/bibliography" xmlns="http://schemas.openxmlformats.org/officeDocument/2006/bibliography" SelectedStyle="\APASixthEditionOfficeOnline.xsl" StyleName="APA" Version="6"/>
-</file>
-
-<file path=customXml/item4.xml><?xml version="1.0" encoding="utf-8"?>
-<p:properties xmlns:p="http://schemas.microsoft.com/office/2006/metadata/properties" xmlns:xsi="http://www.w3.org/2001/XMLSchema-instance" xmlns:pc="http://schemas.microsoft.com/office/infopath/2007/PartnerControls">
-  <documentManagement>
-    <SharedWithUsers xmlns="5ae2fba6-b165-447e-9de4-def5131e4152">
-      <UserInfo>
-        <DisplayName>Cârlan,Ovidiu A.O.</DisplayName>
-        <AccountId>16</AccountId>
-        <AccountType/>
-      </UserInfo>
-    </SharedWithUsers>
-  </documentManagement>
-</p:properties>
-</file>
-
-<file path=customXml/item5.xml><?xml version="1.0" encoding="utf-8"?>
 <ct:contentTypeSchema xmlns:ct="http://schemas.microsoft.com/office/2006/metadata/contentType" xmlns:ma="http://schemas.microsoft.com/office/2006/metadata/properties/metaAttributes" ct:_="" ma:_="" ma:contentTypeName="Document" ma:contentTypeID="0x0101005D6FA8D6A10FBC419624D7AC4DE528A6" ma:contentTypeVersion="4" ma:contentTypeDescription="Een nieuw document maken." ma:contentTypeScope="" ma:versionID="f1a687f8688135265ad384396a96c0d1">
   <xsd:schema xmlns:xsd="http://www.w3.org/2001/XMLSchema" xmlns:xs="http://www.w3.org/2001/XMLSchema" xmlns:p="http://schemas.microsoft.com/office/2006/metadata/properties" xmlns:ns2="f75c704c-46fd-4030-b3a0-d6a40a531c79" xmlns:ns3="5ae2fba6-b165-447e-9de4-def5131e4152" targetNamespace="http://schemas.microsoft.com/office/2006/metadata/properties" ma:root="true" ma:fieldsID="67103fb1f65a2eed0807f3fc7532e583" ns2:_="" ns3:_="">
     <xsd:import namespace="f75c704c-46fd-4030-b3a0-d6a40a531c79"/>
@@ -12928,6 +12910,24 @@
 </ct:contentTypeSchema>
 </file>
 
+<file path=customXml/item4.xml><?xml version="1.0" encoding="utf-8"?>
+<p:properties xmlns:p="http://schemas.microsoft.com/office/2006/metadata/properties" xmlns:xsi="http://www.w3.org/2001/XMLSchema-instance" xmlns:pc="http://schemas.microsoft.com/office/infopath/2007/PartnerControls">
+  <documentManagement>
+    <SharedWithUsers xmlns="5ae2fba6-b165-447e-9de4-def5131e4152">
+      <UserInfo>
+        <DisplayName>Cârlan,Ovidiu A.O.</DisplayName>
+        <AccountId>16</AccountId>
+        <AccountType/>
+      </UserInfo>
+    </SharedWithUsers>
+  </documentManagement>
+</p:properties>
+</file>
+
+<file path=customXml/item5.xml><?xml version="1.0" encoding="utf-8"?>
+<b:Sources xmlns:b="http://schemas.openxmlformats.org/officeDocument/2006/bibliography" xmlns="http://schemas.openxmlformats.org/officeDocument/2006/bibliography" SelectedStyle="\APASixthEditionOfficeOnline.xsl" StyleName="APA" Version="6"/>
+</file>
+
 <file path=customXml/itemProps1.xml><?xml version="1.0" encoding="utf-8"?>
 <ds:datastoreItem xmlns:ds="http://schemas.openxmlformats.org/officeDocument/2006/customXml" ds:itemID="{55AF091B-3C7A-41E3-B477-F2FDAA23CFDA}">
   <ds:schemaRefs>
@@ -12945,24 +12945,6 @@
 </file>
 
 <file path=customXml/itemProps3.xml><?xml version="1.0" encoding="utf-8"?>
-<ds:datastoreItem xmlns:ds="http://schemas.openxmlformats.org/officeDocument/2006/customXml" ds:itemID="{32BB9924-BCE4-403D-868B-833534AE55E9}">
-  <ds:schemaRefs>
-    <ds:schemaRef ds:uri="http://schemas.openxmlformats.org/officeDocument/2006/bibliography"/>
-  </ds:schemaRefs>
-</ds:datastoreItem>
-</file>
-
-<file path=customXml/itemProps4.xml><?xml version="1.0" encoding="utf-8"?>
-<ds:datastoreItem xmlns:ds="http://schemas.openxmlformats.org/officeDocument/2006/customXml" ds:itemID="{2EBC59B9-E78D-477A-989E-A2B624E5F9C2}">
-  <ds:schemaRefs>
-    <ds:schemaRef ds:uri="http://schemas.microsoft.com/office/2006/metadata/properties"/>
-    <ds:schemaRef ds:uri="http://schemas.microsoft.com/office/infopath/2007/PartnerControls"/>
-    <ds:schemaRef ds:uri="5ae2fba6-b165-447e-9de4-def5131e4152"/>
-  </ds:schemaRefs>
-</ds:datastoreItem>
-</file>
-
-<file path=customXml/itemProps5.xml><?xml version="1.0" encoding="utf-8"?>
 <ds:datastoreItem xmlns:ds="http://schemas.openxmlformats.org/officeDocument/2006/customXml" ds:itemID="{3E0D89F3-8EE8-41D2-9F74-2325DBCBCBA9}">
   <ds:schemaRefs>
     <ds:schemaRef ds:uri="http://schemas.microsoft.com/office/2006/metadata/contentType"/>
@@ -12979,4 +12961,22 @@
     <ds:schemaRef ds:uri="http://schemas.microsoft.com/internal/obd"/>
   </ds:schemaRefs>
 </ds:datastoreItem>
+</file>
+
+<file path=customXml/itemProps4.xml><?xml version="1.0" encoding="utf-8"?>
+<ds:datastoreItem xmlns:ds="http://schemas.openxmlformats.org/officeDocument/2006/customXml" ds:itemID="{2EBC59B9-E78D-477A-989E-A2B624E5F9C2}">
+  <ds:schemaRefs>
+    <ds:schemaRef ds:uri="http://schemas.microsoft.com/office/2006/metadata/properties"/>
+    <ds:schemaRef ds:uri="http://schemas.microsoft.com/office/infopath/2007/PartnerControls"/>
+    <ds:schemaRef ds:uri="5ae2fba6-b165-447e-9de4-def5131e4152"/>
+  </ds:schemaRefs>
+</ds:datastoreItem>
+</file>
+
+<file path=customXml/itemProps5.xml><?xml version="1.0" encoding="utf-8"?>
+<ds:datastoreItem xmlns:ds="http://schemas.openxmlformats.org/officeDocument/2006/customXml" ds:itemID="{32BB9924-BCE4-403D-868B-833534AE55E9}">
+  <ds:schemaRefs>
+    <ds:schemaRef ds:uri="http://schemas.openxmlformats.org/officeDocument/2006/bibliography"/>
+  </ds:schemaRefs>
+</ds:datastoreItem>
 </file>
</xml_diff>